<commit_message>
Added Javadoc updated README. Created a service package to access SonicAPI.
</commit_message>
<xml_diff>
--- a/docs/User Story.docx
+++ b/docs/User Story.docx
@@ -31,15 +31,19 @@
         <w:pStyle w:val="NormalWeb"/>
       </w:pPr>
       <w:r>
-        <w:t xml:space="preserve">Ideally, the app would give users the option of selecting their instrument and would create a template with a default clef, key, and time signature. The user would then have the option to change the default settings to something more personalized. There would be a record button and the user would begin to play. The app would listen and track the notes played, allowing for edit options at the end. </w:t>
-      </w:r>
-    </w:p>
-    <w:p>
-      <w:pPr>
-        <w:pStyle w:val="NormalWeb"/>
-      </w:pPr>
-      <w:r>
-        <w:t xml:space="preserve">This app would work well as a standalone app. An option may be added later so that users can share ideas and read </w:t>
+        <w:t>Ideally, the app would give users the option of selecting their instrument and would create a template with a default clef, key, and time signature. The user would then have the option to change the default settings to something more personalized. There would be a record button and the user would begin to play. The app would listen and track the notes played</w:t>
+      </w:r>
+      <w:r>
+        <w:t xml:space="preserve"> in real time</w:t>
+      </w:r>
+      <w:r>
+        <w:t>, allowi</w:t>
+      </w:r>
+      <w:r>
+        <w:t xml:space="preserve">ng for edit options at the end. </w:t>
+      </w:r>
+      <w:r>
+        <w:t xml:space="preserve">An option may be added later so that users can share ideas and read </w:t>
       </w:r>
       <w:proofErr w:type="spellStart"/>
       <w:r>
@@ -49,11 +53,10 @@
       <w:r>
         <w:t xml:space="preserve"> music.</w:t>
       </w:r>
-    </w:p>
-    <w:p>
       <w:bookmarkStart w:id="0" w:name="_GoBack"/>
       <w:bookmarkEnd w:id="0"/>
     </w:p>
+    <w:p/>
     <w:sectPr>
       <w:pgSz w:w="12240" w:h="15840"/>
       <w:pgMar w:top="1440" w:right="1440" w:bottom="1440" w:left="1440" w:header="720" w:footer="720" w:gutter="0"/>

</xml_diff>